<commit_message>
Updated shot list document
</commit_message>
<xml_diff>
--- a/MAG 2/MAG production/Shot list.docx
+++ b/MAG 2/MAG production/Shot list.docx
@@ -6,12 +6,14 @@
       <w:pPr>
         <w:jc w:val="center"/>
         <w:rPr>
-          <w:sz w:val="32"/>
-          <w:szCs w:val="32"/>
-        </w:rPr>
-      </w:pPr>
-      <w:r>
-        <w:rPr>
+          <w:rFonts w:cstheme="minorHAnsi"/>
+          <w:sz w:val="32"/>
+          <w:szCs w:val="32"/>
+        </w:rPr>
+      </w:pPr>
+      <w:r>
+        <w:rPr>
+          <w:rFonts w:cstheme="minorHAnsi"/>
           <w:b/>
           <w:bCs/>
           <w:sz w:val="32"/>
@@ -21,6 +23,7 @@
       </w:r>
       <w:r>
         <w:rPr>
+          <w:rFonts w:cstheme="minorHAnsi"/>
           <w:b/>
           <w:bCs/>
           <w:sz w:val="32"/>
@@ -33,16 +36,26 @@
       <w:pPr>
         <w:jc w:val="center"/>
         <w:rPr>
-          <w:sz w:val="32"/>
-          <w:szCs w:val="32"/>
-        </w:rPr>
-      </w:pPr>
-      <w:r>
-        <w:rPr>
+          <w:rFonts w:cstheme="minorHAnsi"/>
+          <w:sz w:val="32"/>
+          <w:szCs w:val="32"/>
+        </w:rPr>
+      </w:pPr>
+      <w:r>
+        <w:rPr>
+          <w:rFonts w:cstheme="minorHAnsi"/>
           <w:sz w:val="32"/>
           <w:szCs w:val="32"/>
         </w:rPr>
         <w:t>Contributors: Grace Fowler</w:t>
+      </w:r>
+      <w:r>
+        <w:rPr>
+          <w:rFonts w:cstheme="minorHAnsi"/>
+          <w:sz w:val="32"/>
+          <w:szCs w:val="32"/>
+        </w:rPr>
+        <w:t>, Jasmine</w:t>
       </w:r>
     </w:p>
     <w:p>
@@ -53,12 +66,14 @@
           <w:numId w:val="1"/>
         </w:numPr>
         <w:rPr>
-          <w:sz w:val="32"/>
-          <w:szCs w:val="32"/>
-        </w:rPr>
-      </w:pPr>
-      <w:r>
-        <w:rPr>
+          <w:rFonts w:cstheme="minorHAnsi"/>
+          <w:sz w:val="32"/>
+          <w:szCs w:val="32"/>
+        </w:rPr>
+      </w:pPr>
+      <w:r>
+        <w:rPr>
+          <w:rFonts w:cstheme="minorHAnsi"/>
           <w:sz w:val="32"/>
           <w:szCs w:val="32"/>
         </w:rPr>
@@ -73,16 +88,42 @@
           <w:numId w:val="1"/>
         </w:numPr>
         <w:rPr>
-          <w:sz w:val="32"/>
-          <w:szCs w:val="32"/>
-        </w:rPr>
-      </w:pPr>
-      <w:r>
-        <w:rPr>
-          <w:sz w:val="32"/>
-          <w:szCs w:val="32"/>
-        </w:rPr>
-        <w:t>Apartment</w:t>
+          <w:rFonts w:cstheme="minorHAnsi"/>
+          <w:sz w:val="32"/>
+          <w:szCs w:val="32"/>
+        </w:rPr>
+      </w:pPr>
+      <w:r>
+        <w:rPr>
+          <w:rFonts w:cstheme="minorHAnsi"/>
+          <w:sz w:val="32"/>
+          <w:szCs w:val="32"/>
+          <w:bdr w:val="none" w:sz="0" w:space="0" w:color="auto" w:frame="1"/>
+        </w:rPr>
+        <w:t>Café</w:t>
+      </w:r>
+    </w:p>
+    <w:p>
+      <w:pPr>
+        <w:pStyle w:val="ListParagraph"/>
+        <w:numPr>
+          <w:ilvl w:val="1"/>
+          <w:numId w:val="1"/>
+        </w:numPr>
+        <w:rPr>
+          <w:rFonts w:cstheme="minorHAnsi"/>
+          <w:sz w:val="32"/>
+          <w:szCs w:val="32"/>
+        </w:rPr>
+      </w:pPr>
+      <w:r>
+        <w:rPr>
+          <w:rFonts w:cstheme="minorHAnsi"/>
+          <w:sz w:val="32"/>
+          <w:szCs w:val="32"/>
+          <w:bdr w:val="none" w:sz="0" w:space="0" w:color="auto" w:frame="1"/>
+        </w:rPr>
+        <w:t>Josh's Flat</w:t>
       </w:r>
     </w:p>
     <w:p>
@@ -93,12 +134,14 @@
           <w:numId w:val="1"/>
         </w:numPr>
         <w:rPr>
-          <w:sz w:val="32"/>
-          <w:szCs w:val="32"/>
-        </w:rPr>
-      </w:pPr>
-      <w:r>
-        <w:rPr>
+          <w:rFonts w:cstheme="minorHAnsi"/>
+          <w:sz w:val="32"/>
+          <w:szCs w:val="32"/>
+        </w:rPr>
+      </w:pPr>
+      <w:r>
+        <w:rPr>
+          <w:rFonts w:cstheme="minorHAnsi"/>
           <w:sz w:val="32"/>
           <w:szCs w:val="32"/>
         </w:rPr>
@@ -113,23 +156,42 @@
           <w:numId w:val="1"/>
         </w:numPr>
         <w:rPr>
-          <w:sz w:val="32"/>
-          <w:szCs w:val="32"/>
-        </w:rPr>
-      </w:pPr>
-      <w:r>
-        <w:rPr>
-          <w:sz w:val="32"/>
-          <w:szCs w:val="32"/>
-        </w:rPr>
-        <w:t>C</w:t>
-      </w:r>
-      <w:r>
-        <w:rPr>
-          <w:sz w:val="32"/>
-          <w:szCs w:val="32"/>
-        </w:rPr>
-        <w:t>asket</w:t>
+          <w:rFonts w:cstheme="minorHAnsi"/>
+          <w:sz w:val="32"/>
+          <w:szCs w:val="32"/>
+        </w:rPr>
+      </w:pPr>
+      <w:r>
+        <w:rPr>
+          <w:rFonts w:cstheme="minorHAnsi"/>
+          <w:sz w:val="32"/>
+          <w:szCs w:val="32"/>
+          <w:bdr w:val="none" w:sz="0" w:space="0" w:color="auto" w:frame="1"/>
+        </w:rPr>
+        <w:t>The Coffin - Made of yellow unvarnished wood and held shut with thick chains and a large iron padlock. Scratched into the woods are the words "DO NOT OPEN"</w:t>
+      </w:r>
+    </w:p>
+    <w:p>
+      <w:pPr>
+        <w:pStyle w:val="ListParagraph"/>
+        <w:numPr>
+          <w:ilvl w:val="1"/>
+          <w:numId w:val="1"/>
+        </w:numPr>
+        <w:rPr>
+          <w:rFonts w:cstheme="minorHAnsi"/>
+          <w:sz w:val="32"/>
+          <w:szCs w:val="32"/>
+        </w:rPr>
+      </w:pPr>
+      <w:r>
+        <w:rPr>
+          <w:rFonts w:cstheme="minorHAnsi"/>
+          <w:sz w:val="32"/>
+          <w:szCs w:val="32"/>
+          <w:bdr w:val="none" w:sz="0" w:space="0" w:color="auto" w:frame="1"/>
+        </w:rPr>
+        <w:t>Apartment furnishings</w:t>
       </w:r>
     </w:p>
     <w:p>
@@ -140,12 +202,14 @@
           <w:numId w:val="1"/>
         </w:numPr>
         <w:rPr>
-          <w:sz w:val="32"/>
-          <w:szCs w:val="32"/>
-        </w:rPr>
-      </w:pPr>
-      <w:r>
-        <w:rPr>
+          <w:rFonts w:cstheme="minorHAnsi"/>
+          <w:sz w:val="32"/>
+          <w:szCs w:val="32"/>
+        </w:rPr>
+      </w:pPr>
+      <w:r>
+        <w:rPr>
+          <w:rFonts w:cstheme="minorHAnsi"/>
           <w:sz w:val="32"/>
           <w:szCs w:val="32"/>
         </w:rPr>
@@ -160,23 +224,19 @@
           <w:numId w:val="1"/>
         </w:numPr>
         <w:rPr>
-          <w:sz w:val="32"/>
-          <w:szCs w:val="32"/>
-        </w:rPr>
-      </w:pPr>
-      <w:r>
-        <w:rPr>
-          <w:sz w:val="32"/>
-          <w:szCs w:val="32"/>
-        </w:rPr>
-        <w:t>Joshua</w:t>
-      </w:r>
-      <w:r>
-        <w:rPr>
-          <w:sz w:val="32"/>
-          <w:szCs w:val="32"/>
-        </w:rPr>
-        <w:t xml:space="preserve"> (Main character)</w:t>
+          <w:rFonts w:cstheme="minorHAnsi"/>
+          <w:sz w:val="32"/>
+          <w:szCs w:val="32"/>
+        </w:rPr>
+      </w:pPr>
+      <w:r>
+        <w:rPr>
+          <w:rFonts w:cstheme="minorHAnsi"/>
+          <w:sz w:val="32"/>
+          <w:szCs w:val="32"/>
+          <w:bdr w:val="none" w:sz="0" w:space="0" w:color="auto" w:frame="1"/>
+        </w:rPr>
+        <w:t>Joshua Gellespie - man tasked with keeping the coffin</w:t>
       </w:r>
     </w:p>
     <w:p>
@@ -187,36 +247,53 @@
           <w:numId w:val="1"/>
         </w:numPr>
         <w:rPr>
-          <w:sz w:val="32"/>
-          <w:szCs w:val="32"/>
-        </w:rPr>
-      </w:pPr>
-      <w:r>
-        <w:rPr>
-          <w:sz w:val="32"/>
-          <w:szCs w:val="32"/>
-        </w:rPr>
-        <w:t>John</w:t>
+          <w:rFonts w:cstheme="minorHAnsi"/>
+          <w:sz w:val="32"/>
+          <w:szCs w:val="32"/>
+        </w:rPr>
+      </w:pPr>
+      <w:r>
+        <w:rPr>
+          <w:rFonts w:cstheme="minorHAnsi"/>
+          <w:sz w:val="32"/>
+          <w:szCs w:val="32"/>
+          <w:bdr w:val="none" w:sz="0" w:space="0" w:color="auto" w:frame="1"/>
+        </w:rPr>
+        <w:t>John - very short, clean-shaven, short brown hair</w:t>
       </w:r>
     </w:p>
     <w:p>
       <w:pPr>
         <w:pStyle w:val="ListParagraph"/>
         <w:numPr>
-          <w:ilvl w:val="2"/>
+          <w:ilvl w:val="1"/>
           <w:numId w:val="1"/>
         </w:numPr>
         <w:rPr>
-          <w:sz w:val="32"/>
-          <w:szCs w:val="32"/>
-        </w:rPr>
-      </w:pPr>
-      <w:r>
-        <w:rPr>
-          <w:sz w:val="32"/>
-          <w:szCs w:val="32"/>
-        </w:rPr>
-        <w:t>Englishman</w:t>
+          <w:rFonts w:cstheme="minorHAnsi"/>
+          <w:sz w:val="32"/>
+          <w:szCs w:val="32"/>
+        </w:rPr>
+      </w:pPr>
+      <w:proofErr w:type="spellStart"/>
+      <w:r>
+        <w:rPr>
+          <w:rFonts w:cstheme="minorHAnsi"/>
+          <w:sz w:val="32"/>
+          <w:szCs w:val="32"/>
+          <w:bdr w:val="none" w:sz="0" w:space="0" w:color="auto" w:frame="1"/>
+        </w:rPr>
+        <w:t>Breekon</w:t>
+      </w:r>
+      <w:proofErr w:type="spellEnd"/>
+      <w:r>
+        <w:rPr>
+          <w:rFonts w:cstheme="minorHAnsi"/>
+          <w:sz w:val="32"/>
+          <w:szCs w:val="32"/>
+          <w:bdr w:val="none" w:sz="0" w:space="0" w:color="auto" w:frame="1"/>
+        </w:rPr>
+        <w:t xml:space="preserve"> &amp; Hope - Over six feet tall and well built</w:t>
       </w:r>
     </w:p>
     <w:p>
@@ -227,23 +304,18 @@
           <w:numId w:val="1"/>
         </w:numPr>
         <w:rPr>
-          <w:sz w:val="32"/>
-          <w:szCs w:val="32"/>
-        </w:rPr>
-      </w:pPr>
-      <w:r>
-        <w:rPr>
+          <w:rFonts w:cstheme="minorHAnsi"/>
+          <w:sz w:val="32"/>
+          <w:szCs w:val="32"/>
+        </w:rPr>
+      </w:pPr>
+      <w:r>
+        <w:rPr>
+          <w:rFonts w:cstheme="minorHAnsi"/>
           <w:sz w:val="32"/>
           <w:szCs w:val="32"/>
         </w:rPr>
         <w:t>Start</w:t>
-      </w:r>
-      <w:r>
-        <w:rPr>
-          <w:sz w:val="32"/>
-          <w:szCs w:val="32"/>
-        </w:rPr>
-        <w:t>/End</w:t>
       </w:r>
     </w:p>
     <w:p>
@@ -254,16 +326,323 @@
           <w:numId w:val="1"/>
         </w:numPr>
         <w:rPr>
-          <w:sz w:val="32"/>
-          <w:szCs w:val="32"/>
-        </w:rPr>
-      </w:pPr>
-      <w:r>
-        <w:rPr>
-          <w:sz w:val="32"/>
-          <w:szCs w:val="32"/>
-        </w:rPr>
-        <w:t>-</w:t>
+          <w:rFonts w:cstheme="minorHAnsi"/>
+          <w:sz w:val="32"/>
+          <w:szCs w:val="32"/>
+        </w:rPr>
+      </w:pPr>
+      <w:r>
+        <w:rPr>
+          <w:rFonts w:cstheme="minorHAnsi"/>
+          <w:sz w:val="32"/>
+          <w:szCs w:val="32"/>
+          <w:bdr w:val="none" w:sz="0" w:space="0" w:color="auto" w:frame="1"/>
+        </w:rPr>
+        <w:t xml:space="preserve">Cafe scene: 6:45 - 9:10 Joshua is in Amsterdam with friends. One evening, he goes to a cafe without them. Without realizing it, John sits across from him and asks him to watch over a package. Josh refuses, thinking he's being asked to smuggle drugs, but agrees when given an envelope full of money. John thanks him and leaves, saying he'll be in touch. John does not keep in touch, and Josh goes back to England without further incident. A </w:t>
+      </w:r>
+      <w:proofErr w:type="spellStart"/>
+      <w:r>
+        <w:rPr>
+          <w:rFonts w:cstheme="minorHAnsi"/>
+          <w:sz w:val="32"/>
+          <w:szCs w:val="32"/>
+          <w:bdr w:val="none" w:sz="0" w:space="0" w:color="auto" w:frame="1"/>
+        </w:rPr>
+        <w:t>yeat</w:t>
+      </w:r>
+      <w:proofErr w:type="spellEnd"/>
+      <w:r>
+        <w:rPr>
+          <w:rFonts w:cstheme="minorHAnsi"/>
+          <w:sz w:val="32"/>
+          <w:szCs w:val="32"/>
+          <w:bdr w:val="none" w:sz="0" w:space="0" w:color="auto" w:frame="1"/>
+        </w:rPr>
+        <w:t xml:space="preserve"> later, Josh reasons that because he never gave John his information and since he's grown a beard that it's unlikely for John to ever find him, so he feels safe enough to spend the money on a new flat.</w:t>
+      </w:r>
+    </w:p>
+    <w:p>
+      <w:pPr>
+        <w:pStyle w:val="messagelistitem-zz7v6g"/>
+        <w:numPr>
+          <w:ilvl w:val="1"/>
+          <w:numId w:val="1"/>
+        </w:numPr>
+        <w:spacing w:before="0" w:beforeAutospacing="0" w:after="0" w:afterAutospacing="0"/>
+        <w:textAlignment w:val="baseline"/>
+        <w:rPr>
+          <w:rStyle w:val="latin24compacttimestamp-2pxubq"/>
+          <w:rFonts w:asciiTheme="minorHAnsi" w:hAnsiTheme="minorHAnsi" w:cstheme="minorHAnsi"/>
+          <w:sz w:val="32"/>
+          <w:szCs w:val="32"/>
+        </w:rPr>
+      </w:pPr>
+      <w:r>
+        <w:rPr>
+          <w:rFonts w:asciiTheme="minorHAnsi" w:hAnsiTheme="minorHAnsi" w:cstheme="minorHAnsi"/>
+          <w:sz w:val="32"/>
+          <w:szCs w:val="32"/>
+          <w:bdr w:val="none" w:sz="0" w:space="0" w:color="auto" w:frame="1"/>
+        </w:rPr>
+        <w:t xml:space="preserve">Enter the coffin: 11:20 - 13:58 Josh is cutting fruit in his kitchen when the doorbell is rung by </w:t>
+      </w:r>
+      <w:proofErr w:type="spellStart"/>
+      <w:r>
+        <w:rPr>
+          <w:rFonts w:asciiTheme="minorHAnsi" w:hAnsiTheme="minorHAnsi" w:cstheme="minorHAnsi"/>
+          <w:sz w:val="32"/>
+          <w:szCs w:val="32"/>
+          <w:bdr w:val="none" w:sz="0" w:space="0" w:color="auto" w:frame="1"/>
+        </w:rPr>
+        <w:t>Breekon</w:t>
+      </w:r>
+      <w:proofErr w:type="spellEnd"/>
+      <w:r>
+        <w:rPr>
+          <w:rFonts w:asciiTheme="minorHAnsi" w:hAnsiTheme="minorHAnsi" w:cstheme="minorHAnsi"/>
+          <w:sz w:val="32"/>
+          <w:szCs w:val="32"/>
+          <w:bdr w:val="none" w:sz="0" w:space="0" w:color="auto" w:frame="1"/>
+        </w:rPr>
+        <w:t xml:space="preserve"> &amp; Hope, who push past Josh and set a large package in his flat. Josh </w:t>
+      </w:r>
+      <w:r>
+        <w:rPr>
+          <w:rFonts w:asciiTheme="minorHAnsi" w:hAnsiTheme="minorHAnsi" w:cstheme="minorHAnsi"/>
+          <w:sz w:val="32"/>
+          <w:szCs w:val="32"/>
+          <w:bdr w:val="none" w:sz="0" w:space="0" w:color="auto" w:frame="1"/>
+        </w:rPr>
+        <w:lastRenderedPageBreak/>
+        <w:t xml:space="preserve">attempts to ask them questions, but he gets no response as they leave. The package has Josh's name and address, but no postmark or return address. He opens the box, revealing the coffin. Set in the lock is the key, and tucked under the chains is a note. Josh sits on the floor, against the </w:t>
+      </w:r>
+      <w:r>
+        <w:rPr>
+          <w:rFonts w:asciiTheme="minorHAnsi" w:hAnsiTheme="minorHAnsi" w:cstheme="minorHAnsi"/>
+          <w:sz w:val="32"/>
+          <w:szCs w:val="32"/>
+          <w:bdr w:val="none" w:sz="0" w:space="0" w:color="auto" w:frame="1"/>
+        </w:rPr>
+        <w:t>wall,</w:t>
+      </w:r>
+      <w:r>
+        <w:rPr>
+          <w:rFonts w:asciiTheme="minorHAnsi" w:hAnsiTheme="minorHAnsi" w:cstheme="minorHAnsi"/>
+          <w:sz w:val="32"/>
+          <w:szCs w:val="32"/>
+          <w:bdr w:val="none" w:sz="0" w:space="0" w:color="auto" w:frame="1"/>
+        </w:rPr>
+        <w:t xml:space="preserve"> stares at the coffin, and then reads the note: "Delivered with gratitude -J."</w:t>
+      </w:r>
+    </w:p>
+    <w:p>
+      <w:pPr>
+        <w:pStyle w:val="messagelistitem-zz7v6g"/>
+        <w:numPr>
+          <w:ilvl w:val="1"/>
+          <w:numId w:val="1"/>
+        </w:numPr>
+        <w:spacing w:before="0" w:beforeAutospacing="0" w:after="0" w:afterAutospacing="0"/>
+        <w:textAlignment w:val="baseline"/>
+        <w:rPr>
+          <w:rFonts w:asciiTheme="minorHAnsi" w:hAnsiTheme="minorHAnsi" w:cstheme="minorHAnsi"/>
+          <w:sz w:val="32"/>
+          <w:szCs w:val="32"/>
+        </w:rPr>
+      </w:pPr>
+      <w:r>
+        <w:rPr>
+          <w:rFonts w:asciiTheme="minorHAnsi" w:hAnsiTheme="minorHAnsi" w:cstheme="minorHAnsi"/>
+          <w:sz w:val="32"/>
+          <w:szCs w:val="32"/>
+          <w:bdr w:val="none" w:sz="0" w:space="0" w:color="auto" w:frame="1"/>
+        </w:rPr>
+        <w:t>14:28 - 16:18 Josh inspects the coffin, noting the lack of any smell and the fact that the coffin is warm to the touch. Josh pushes it against the wall in his living room.</w:t>
+      </w:r>
+    </w:p>
+    <w:p>
+      <w:pPr>
+        <w:pStyle w:val="messagelistitem-zz7v6g"/>
+        <w:numPr>
+          <w:ilvl w:val="1"/>
+          <w:numId w:val="1"/>
+        </w:numPr>
+        <w:spacing w:before="0" w:beforeAutospacing="0" w:after="0" w:afterAutospacing="0"/>
+        <w:textAlignment w:val="baseline"/>
+        <w:rPr>
+          <w:rFonts w:asciiTheme="minorHAnsi" w:hAnsiTheme="minorHAnsi" w:cstheme="minorHAnsi"/>
+          <w:sz w:val="32"/>
+          <w:szCs w:val="32"/>
+        </w:rPr>
+      </w:pPr>
+      <w:r>
+        <w:rPr>
+          <w:rFonts w:asciiTheme="minorHAnsi" w:hAnsiTheme="minorHAnsi" w:cstheme="minorHAnsi"/>
+          <w:sz w:val="32"/>
+          <w:szCs w:val="32"/>
+          <w:bdr w:val="none" w:sz="0" w:space="0" w:color="auto" w:frame="1"/>
+        </w:rPr>
+        <w:t>The OJ incident: 17:26 - 18:01 Josh has grown used to the coffin in his living room and has even taken to using it as a table. He sets a glass of orange juice on it without thinking, and he starts to hear soft, deliberate scratching from within the wooden box. The movement causes his juice to ripple in the glass. He decides against opening it.</w:t>
+      </w:r>
+    </w:p>
+    <w:p>
+      <w:pPr>
+        <w:pStyle w:val="messagelistitem-zz7v6g"/>
+        <w:numPr>
+          <w:ilvl w:val="1"/>
+          <w:numId w:val="1"/>
+        </w:numPr>
+        <w:spacing w:before="0" w:beforeAutospacing="0" w:after="0" w:afterAutospacing="0"/>
+        <w:textAlignment w:val="baseline"/>
+        <w:rPr>
+          <w:rFonts w:asciiTheme="minorHAnsi" w:hAnsiTheme="minorHAnsi" w:cstheme="minorHAnsi"/>
+          <w:sz w:val="32"/>
+          <w:szCs w:val="32"/>
+        </w:rPr>
+      </w:pPr>
+      <w:r>
+        <w:rPr>
+          <w:rFonts w:asciiTheme="minorHAnsi" w:hAnsiTheme="minorHAnsi" w:cstheme="minorHAnsi"/>
+          <w:sz w:val="32"/>
+          <w:szCs w:val="32"/>
+          <w:bdr w:val="none" w:sz="0" w:space="0" w:color="auto" w:frame="1"/>
+        </w:rPr>
+        <w:t>A portal leading into a god of fear doesn't make for a good roommate, apparently: 19:50 - 21:24 Josh is reading in his room when it starts downpouring. He gets up to turn on the light, and he notices a muffled melodic humming coming from the coffin. He stares at the box from the doorway for a moment before going back to his room and turning on music to drown out the noise. Over the course of a few months, Josh grows used to the scratching and moaning and learns to live with it.</w:t>
+      </w:r>
+    </w:p>
+    <w:p>
+      <w:pPr>
+        <w:pStyle w:val="messagelistitem-zz7v6g"/>
+        <w:numPr>
+          <w:ilvl w:val="1"/>
+          <w:numId w:val="1"/>
+        </w:numPr>
+        <w:spacing w:before="0" w:beforeAutospacing="0" w:after="0" w:afterAutospacing="0"/>
+        <w:textAlignment w:val="baseline"/>
+        <w:rPr>
+          <w:rFonts w:asciiTheme="minorHAnsi" w:hAnsiTheme="minorHAnsi" w:cstheme="minorHAnsi"/>
+          <w:sz w:val="32"/>
+          <w:szCs w:val="32"/>
+        </w:rPr>
+      </w:pPr>
+      <w:r>
+        <w:rPr>
+          <w:rFonts w:asciiTheme="minorHAnsi" w:hAnsiTheme="minorHAnsi" w:cstheme="minorHAnsi"/>
+          <w:sz w:val="32"/>
+          <w:szCs w:val="32"/>
+          <w:bdr w:val="none" w:sz="0" w:space="0" w:color="auto" w:frame="1"/>
+        </w:rPr>
+        <w:t xml:space="preserve">Insomnia: 22:00 - 23:42 Josh starts regularly waking up in a panic, clutching his throat and struggling to breathe. He also starts sleep walking. The first time it happens, he wakes up standing over the coffin with the key in his hand. Josh starts hiding the key in different places, but he always wakes up holding it. When he wakes up with the key, actually </w:t>
+      </w:r>
+      <w:r>
+        <w:rPr>
+          <w:rStyle w:val="Emphasis"/>
+          <w:rFonts w:asciiTheme="minorHAnsi" w:hAnsiTheme="minorHAnsi" w:cstheme="minorHAnsi"/>
+          <w:sz w:val="32"/>
+          <w:szCs w:val="32"/>
+          <w:bdr w:val="none" w:sz="0" w:space="0" w:color="auto" w:frame="1"/>
+        </w:rPr>
+        <w:t>in</w:t>
+      </w:r>
+      <w:r>
+        <w:rPr>
+          <w:rFonts w:asciiTheme="minorHAnsi" w:hAnsiTheme="minorHAnsi" w:cstheme="minorHAnsi"/>
+          <w:sz w:val="32"/>
+          <w:szCs w:val="32"/>
+          <w:bdr w:val="none" w:sz="0" w:space="0" w:color="auto" w:frame="1"/>
+        </w:rPr>
+        <w:t xml:space="preserve"> the lock, he starts to put the key in a block of ice so that the chill wakes him up before he can unlock the coffin.</w:t>
+      </w:r>
+    </w:p>
+    <w:p>
+      <w:pPr>
+        <w:pStyle w:val="messagelistitem-zz7v6g"/>
+        <w:numPr>
+          <w:ilvl w:val="1"/>
+          <w:numId w:val="1"/>
+        </w:numPr>
+        <w:spacing w:before="0" w:beforeAutospacing="0" w:after="0" w:afterAutospacing="0"/>
+        <w:textAlignment w:val="baseline"/>
+        <w:rPr>
+          <w:rFonts w:asciiTheme="minorHAnsi" w:hAnsiTheme="minorHAnsi" w:cstheme="minorHAnsi"/>
+          <w:sz w:val="32"/>
+          <w:szCs w:val="32"/>
+        </w:rPr>
+      </w:pPr>
+      <w:r>
+        <w:rPr>
+          <w:rFonts w:asciiTheme="minorHAnsi" w:hAnsiTheme="minorHAnsi" w:cstheme="minorHAnsi"/>
+          <w:sz w:val="32"/>
+          <w:szCs w:val="32"/>
+          <w:bdr w:val="none" w:sz="0" w:space="0" w:color="auto" w:frame="1"/>
+        </w:rPr>
+        <w:lastRenderedPageBreak/>
+        <w:t xml:space="preserve">The coffin leaves: 23:56 - 26:05 Josh notices that the coffin is silent while it rains, then there's a knock at the door. John and the two delivery men are there, and they look surprised to see him still alive. Josh is so eager to get the coffin out that he just drops the ball of ice on the floor so as to get the key out as quickly as possible. The trio go into the living room without Josh, and Josh doesn't investigate when he hears one of the men screaming. </w:t>
+      </w:r>
+      <w:proofErr w:type="spellStart"/>
+      <w:r>
+        <w:rPr>
+          <w:rFonts w:asciiTheme="minorHAnsi" w:hAnsiTheme="minorHAnsi" w:cstheme="minorHAnsi"/>
+          <w:sz w:val="32"/>
+          <w:szCs w:val="32"/>
+          <w:bdr w:val="none" w:sz="0" w:space="0" w:color="auto" w:frame="1"/>
+        </w:rPr>
+        <w:t>Breekon</w:t>
+      </w:r>
+      <w:proofErr w:type="spellEnd"/>
+      <w:r>
+        <w:rPr>
+          <w:rFonts w:asciiTheme="minorHAnsi" w:hAnsiTheme="minorHAnsi" w:cstheme="minorHAnsi"/>
+          <w:sz w:val="32"/>
+          <w:szCs w:val="32"/>
+          <w:bdr w:val="none" w:sz="0" w:space="0" w:color="auto" w:frame="1"/>
+        </w:rPr>
+        <w:t xml:space="preserve"> &amp; Hope carry the coffin outside with no sign of John. Statement ends •Post statement: 26:05 - 28:48 The archivist, sassy as ever, is doubtful of the claims Josh made, citing drug use and lack of witnesses. However, he does note the existence of </w:t>
+      </w:r>
+      <w:proofErr w:type="spellStart"/>
+      <w:r>
+        <w:rPr>
+          <w:rFonts w:asciiTheme="minorHAnsi" w:hAnsiTheme="minorHAnsi" w:cstheme="minorHAnsi"/>
+          <w:sz w:val="32"/>
+          <w:szCs w:val="32"/>
+          <w:bdr w:val="none" w:sz="0" w:space="0" w:color="auto" w:frame="1"/>
+        </w:rPr>
+        <w:t>Breekon</w:t>
+      </w:r>
+      <w:proofErr w:type="spellEnd"/>
+      <w:r>
+        <w:rPr>
+          <w:rFonts w:asciiTheme="minorHAnsi" w:hAnsiTheme="minorHAnsi" w:cstheme="minorHAnsi"/>
+          <w:sz w:val="32"/>
+          <w:szCs w:val="32"/>
+          <w:bdr w:val="none" w:sz="0" w:space="0" w:color="auto" w:frame="1"/>
+        </w:rPr>
+        <w:t xml:space="preserve"> &amp; Hope, and the fact that while Josh was living in his flat, every other room in the complex was vacant. </w:t>
+      </w:r>
+    </w:p>
+    <w:p>
+      <w:pPr>
+        <w:pStyle w:val="messagelistitem-zz7v6g"/>
+        <w:numPr>
+          <w:ilvl w:val="0"/>
+          <w:numId w:val="1"/>
+        </w:numPr>
+        <w:spacing w:before="0" w:beforeAutospacing="0" w:after="0" w:afterAutospacing="0"/>
+        <w:textAlignment w:val="baseline"/>
+        <w:rPr>
+          <w:rFonts w:asciiTheme="minorHAnsi" w:hAnsiTheme="minorHAnsi" w:cstheme="minorHAnsi"/>
+          <w:sz w:val="32"/>
+          <w:szCs w:val="32"/>
+        </w:rPr>
+      </w:pPr>
+      <w:r>
+        <w:rPr>
+          <w:rFonts w:asciiTheme="minorHAnsi" w:hAnsiTheme="minorHAnsi" w:cstheme="minorHAnsi"/>
+          <w:sz w:val="32"/>
+          <w:szCs w:val="32"/>
+          <w:bdr w:val="none" w:sz="0" w:space="0" w:color="auto" w:frame="1"/>
+        </w:rPr>
+        <w:t>End</w:t>
       </w:r>
     </w:p>
     <w:sectPr>
@@ -384,6 +763,119 @@
 <file path=word/numbering.xml><?xml version="1.0" encoding="utf-8"?>
 <w:numbering xmlns:wpc="http://schemas.microsoft.com/office/word/2010/wordprocessingCanvas" xmlns:cx="http://schemas.microsoft.com/office/drawing/2014/chartex" xmlns:cx1="http://schemas.microsoft.com/office/drawing/2015/9/8/chartex" xmlns:cx2="http://schemas.microsoft.com/office/drawing/2015/10/21/chartex" xmlns:cx3="http://schemas.microsoft.com/office/drawing/2016/5/9/chartex" xmlns:cx4="http://schemas.microsoft.com/office/drawing/2016/5/10/chartex" xmlns:cx5="http://schemas.microsoft.com/office/drawing/2016/5/11/chartex" xmlns:cx6="http://schemas.microsoft.com/office/drawing/2016/5/12/chartex" xmlns:cx7="http://schemas.microsoft.com/office/drawing/2016/5/13/chartex" xmlns:cx8="http://schemas.microsoft.com/office/drawing/2016/5/14/chartex" xmlns:mc="http://schemas.openxmlformats.org/markup-compatibility/2006" xmlns:aink="http://schemas.microsoft.com/office/drawing/2016/ink" xmlns:am3d="http://schemas.microsoft.com/office/drawing/2017/model3d" xmlns:o="urn:schemas-microsoft-com:office:office" xmlns:oel="http://schemas.microsoft.com/office/2019/extlst" xmlns:r="http://schemas.openxmlformats.org/officeDocument/2006/relationships" xmlns:m="http://schemas.openxmlformats.org/officeDocument/2006/math" xmlns:v="urn:schemas-microsoft-com:vml" xmlns:wp14="http://schemas.microsoft.com/office/word/2010/wordprocessingDrawing" xmlns:wp="http://schemas.openxmlformats.org/drawingml/2006/wordprocessingDrawing" xmlns:w10="urn:schemas-microsoft-com:office:word" xmlns:w="http://schemas.openxmlformats.org/wordprocessingml/2006/main" xmlns:w14="http://schemas.microsoft.com/office/word/2010/wordml" xmlns:w15="http://schemas.microsoft.com/office/word/2012/wordml" xmlns:w16cex="http://schemas.microsoft.com/office/word/2018/wordml/cex" xmlns:w16cid="http://schemas.microsoft.com/office/word/2016/wordml/cid" xmlns:w16="http://schemas.microsoft.com/office/word/2018/wordml" xmlns:w16sdtdh="http://schemas.microsoft.com/office/word/2020/wordml/sdtdatahash" xmlns:w16se="http://schemas.microsoft.com/office/word/2015/wordml/symex" xmlns:wpg="http://schemas.microsoft.com/office/word/2010/wordprocessingGroup" xmlns:wpi="http://schemas.microsoft.com/office/word/2010/wordprocessingInk" xmlns:wne="http://schemas.microsoft.com/office/word/2006/wordml" xmlns:wps="http://schemas.microsoft.com/office/word/2010/wordprocessingShape" mc:Ignorable="w14 w15 w16se w16cid w16 w16cex w16sdtdh wp14">
   <w:abstractNum w:abstractNumId="0" w15:restartNumberingAfterBreak="0">
+    <w:nsid w:val="39A06E55"/>
+    <w:multiLevelType w:val="multilevel"/>
+    <w:tmpl w:val="26CA9A06"/>
+    <w:lvl w:ilvl="0">
+      <w:start w:val="1"/>
+      <w:numFmt w:val="decimal"/>
+      <w:lvlText w:val="%1."/>
+      <w:lvlJc w:val="left"/>
+      <w:pPr>
+        <w:tabs>
+          <w:tab w:val="num" w:pos="720"/>
+        </w:tabs>
+        <w:ind w:left="720" w:hanging="360"/>
+      </w:pPr>
+    </w:lvl>
+    <w:lvl w:ilvl="1" w:tentative="1">
+      <w:start w:val="1"/>
+      <w:numFmt w:val="decimal"/>
+      <w:lvlText w:val="%2."/>
+      <w:lvlJc w:val="left"/>
+      <w:pPr>
+        <w:tabs>
+          <w:tab w:val="num" w:pos="1440"/>
+        </w:tabs>
+        <w:ind w:left="1440" w:hanging="360"/>
+      </w:pPr>
+    </w:lvl>
+    <w:lvl w:ilvl="2" w:tentative="1">
+      <w:start w:val="1"/>
+      <w:numFmt w:val="decimal"/>
+      <w:lvlText w:val="%3."/>
+      <w:lvlJc w:val="left"/>
+      <w:pPr>
+        <w:tabs>
+          <w:tab w:val="num" w:pos="2160"/>
+        </w:tabs>
+        <w:ind w:left="2160" w:hanging="360"/>
+      </w:pPr>
+    </w:lvl>
+    <w:lvl w:ilvl="3" w:tentative="1">
+      <w:start w:val="1"/>
+      <w:numFmt w:val="decimal"/>
+      <w:lvlText w:val="%4."/>
+      <w:lvlJc w:val="left"/>
+      <w:pPr>
+        <w:tabs>
+          <w:tab w:val="num" w:pos="2880"/>
+        </w:tabs>
+        <w:ind w:left="2880" w:hanging="360"/>
+      </w:pPr>
+    </w:lvl>
+    <w:lvl w:ilvl="4" w:tentative="1">
+      <w:start w:val="1"/>
+      <w:numFmt w:val="decimal"/>
+      <w:lvlText w:val="%5."/>
+      <w:lvlJc w:val="left"/>
+      <w:pPr>
+        <w:tabs>
+          <w:tab w:val="num" w:pos="3600"/>
+        </w:tabs>
+        <w:ind w:left="3600" w:hanging="360"/>
+      </w:pPr>
+    </w:lvl>
+    <w:lvl w:ilvl="5" w:tentative="1">
+      <w:start w:val="1"/>
+      <w:numFmt w:val="decimal"/>
+      <w:lvlText w:val="%6."/>
+      <w:lvlJc w:val="left"/>
+      <w:pPr>
+        <w:tabs>
+          <w:tab w:val="num" w:pos="4320"/>
+        </w:tabs>
+        <w:ind w:left="4320" w:hanging="360"/>
+      </w:pPr>
+    </w:lvl>
+    <w:lvl w:ilvl="6" w:tentative="1">
+      <w:start w:val="1"/>
+      <w:numFmt w:val="decimal"/>
+      <w:lvlText w:val="%7."/>
+      <w:lvlJc w:val="left"/>
+      <w:pPr>
+        <w:tabs>
+          <w:tab w:val="num" w:pos="5040"/>
+        </w:tabs>
+        <w:ind w:left="5040" w:hanging="360"/>
+      </w:pPr>
+    </w:lvl>
+    <w:lvl w:ilvl="7" w:tentative="1">
+      <w:start w:val="1"/>
+      <w:numFmt w:val="decimal"/>
+      <w:lvlText w:val="%8."/>
+      <w:lvlJc w:val="left"/>
+      <w:pPr>
+        <w:tabs>
+          <w:tab w:val="num" w:pos="5760"/>
+        </w:tabs>
+        <w:ind w:left="5760" w:hanging="360"/>
+      </w:pPr>
+    </w:lvl>
+    <w:lvl w:ilvl="8" w:tentative="1">
+      <w:start w:val="1"/>
+      <w:numFmt w:val="decimal"/>
+      <w:lvlText w:val="%9."/>
+      <w:lvlJc w:val="left"/>
+      <w:pPr>
+        <w:tabs>
+          <w:tab w:val="num" w:pos="6480"/>
+        </w:tabs>
+        <w:ind w:left="6480" w:hanging="360"/>
+      </w:pPr>
+    </w:lvl>
+  </w:abstractNum>
+  <w:abstractNum w:abstractNumId="1" w15:restartNumberingAfterBreak="0">
     <w:nsid w:val="5CDB1192"/>
     <w:multiLevelType w:val="hybridMultilevel"/>
     <w:tmpl w:val="7D36FAD0"/>
@@ -496,6 +988,9 @@
     </w:lvl>
   </w:abstractNum>
   <w:num w:numId="1" w16cid:durableId="20862712">
+    <w:abstractNumId w:val="1"/>
+  </w:num>
+  <w:num w:numId="2" w16cid:durableId="431971723">
     <w:abstractNumId w:val="0"/>
   </w:num>
 </w:numbering>
@@ -984,6 +1479,42 @@
       <w:contextualSpacing/>
     </w:pPr>
   </w:style>
+  <w:style w:type="paragraph" w:customStyle="1" w:styleId="messagelistitem-zz7v6g">
+    <w:name w:val="messagelistitem-zz7v6g"/>
+    <w:basedOn w:val="Normal"/>
+    <w:rsid w:val="00AE4E30"/>
+    <w:pPr>
+      <w:spacing w:before="100" w:beforeAutospacing="1" w:after="100" w:afterAutospacing="1" w:line="240" w:lineRule="auto"/>
+    </w:pPr>
+    <w:rPr>
+      <w:rFonts w:ascii="Times New Roman" w:eastAsia="Times New Roman" w:hAnsi="Times New Roman" w:cs="Times New Roman"/>
+      <w:kern w:val="0"/>
+      <w:sz w:val="24"/>
+      <w:szCs w:val="24"/>
+      <w14:ligatures w14:val="none"/>
+    </w:rPr>
+  </w:style>
+  <w:style w:type="character" w:customStyle="1" w:styleId="latin24compacttimestamp-2pxubq">
+    <w:name w:val="latin24compacttimestamp-2pxubq"/>
+    <w:basedOn w:val="DefaultParagraphFont"/>
+    <w:rsid w:val="00AE4E30"/>
+  </w:style>
+  <w:style w:type="character" w:styleId="Emphasis">
+    <w:name w:val="Emphasis"/>
+    <w:basedOn w:val="DefaultParagraphFont"/>
+    <w:uiPriority w:val="20"/>
+    <w:qFormat/>
+    <w:rsid w:val="00AE4E30"/>
+    <w:rPr>
+      <w:i/>
+      <w:iCs/>
+    </w:rPr>
+  </w:style>
+  <w:style w:type="character" w:customStyle="1" w:styleId="edited-1v5nt8">
+    <w:name w:val="edited-1v5nt8"/>
+    <w:basedOn w:val="DefaultParagraphFont"/>
+    <w:rsid w:val="00AE4E30"/>
+  </w:style>
 </w:styles>
 </file>
 

</xml_diff>

<commit_message>
Started blocking out MAG 2 flat
-Testing out GitHub
-Fixed file paths
</commit_message>
<xml_diff>
--- a/MAG 2/MAG production/Shot list.docx
+++ b/MAG 2/MAG production/Shot list.docx
@@ -130,6 +130,28 @@
       <w:pPr>
         <w:pStyle w:val="ListParagraph"/>
         <w:numPr>
+          <w:ilvl w:val="2"/>
+          <w:numId w:val="1"/>
+        </w:numPr>
+        <w:rPr>
+          <w:rFonts w:cstheme="minorHAnsi"/>
+          <w:sz w:val="32"/>
+          <w:szCs w:val="32"/>
+        </w:rPr>
+      </w:pPr>
+      <w:r>
+        <w:rPr>
+          <w:rFonts w:cstheme="minorHAnsi"/>
+          <w:sz w:val="32"/>
+          <w:szCs w:val="32"/>
+        </w:rPr>
+        <w:t>Bournemouth, UK</w:t>
+      </w:r>
+    </w:p>
+    <w:p>
+      <w:pPr>
+        <w:pStyle w:val="ListParagraph"/>
+        <w:numPr>
           <w:ilvl w:val="0"/>
           <w:numId w:val="1"/>
         </w:numPr>
@@ -275,25 +297,14 @@
           <w:szCs w:val="32"/>
         </w:rPr>
       </w:pPr>
-      <w:proofErr w:type="spellStart"/>
-      <w:r>
-        <w:rPr>
-          <w:rFonts w:cstheme="minorHAnsi"/>
-          <w:sz w:val="32"/>
-          <w:szCs w:val="32"/>
-          <w:bdr w:val="none" w:sz="0" w:space="0" w:color="auto" w:frame="1"/>
-        </w:rPr>
-        <w:t>Breekon</w:t>
-      </w:r>
-      <w:proofErr w:type="spellEnd"/>
-      <w:r>
-        <w:rPr>
-          <w:rFonts w:cstheme="minorHAnsi"/>
-          <w:sz w:val="32"/>
-          <w:szCs w:val="32"/>
-          <w:bdr w:val="none" w:sz="0" w:space="0" w:color="auto" w:frame="1"/>
-        </w:rPr>
-        <w:t xml:space="preserve"> &amp; Hope - Over six feet tall and well built</w:t>
+      <w:r>
+        <w:rPr>
+          <w:rFonts w:cstheme="minorHAnsi"/>
+          <w:sz w:val="32"/>
+          <w:szCs w:val="32"/>
+          <w:bdr w:val="none" w:sz="0" w:space="0" w:color="auto" w:frame="1"/>
+        </w:rPr>
+        <w:t>Breekon &amp; Hope - Over six feet tall and well built</w:t>
       </w:r>
     </w:p>
     <w:p>
@@ -338,27 +349,7 @@
           <w:szCs w:val="32"/>
           <w:bdr w:val="none" w:sz="0" w:space="0" w:color="auto" w:frame="1"/>
         </w:rPr>
-        <w:t xml:space="preserve">Cafe scene: 6:45 - 9:10 Joshua is in Amsterdam with friends. One evening, he goes to a cafe without them. Without realizing it, John sits across from him and asks him to watch over a package. Josh refuses, thinking he's being asked to smuggle drugs, but agrees when given an envelope full of money. John thanks him and leaves, saying he'll be in touch. John does not keep in touch, and Josh goes back to England without further incident. A </w:t>
-      </w:r>
-      <w:proofErr w:type="spellStart"/>
-      <w:r>
-        <w:rPr>
-          <w:rFonts w:cstheme="minorHAnsi"/>
-          <w:sz w:val="32"/>
-          <w:szCs w:val="32"/>
-          <w:bdr w:val="none" w:sz="0" w:space="0" w:color="auto" w:frame="1"/>
-        </w:rPr>
-        <w:t>yeat</w:t>
-      </w:r>
-      <w:proofErr w:type="spellEnd"/>
-      <w:r>
-        <w:rPr>
-          <w:rFonts w:cstheme="minorHAnsi"/>
-          <w:sz w:val="32"/>
-          <w:szCs w:val="32"/>
-          <w:bdr w:val="none" w:sz="0" w:space="0" w:color="auto" w:frame="1"/>
-        </w:rPr>
-        <w:t xml:space="preserve"> later, Josh reasons that because he never gave John his information and since he's grown a beard that it's unlikely for John to ever find him, so he feels safe enough to spend the money on a new flat.</w:t>
+        <w:t>Cafe scene: 6:45 - 9:10 Joshua is in Amsterdam with friends. One evening, he goes to a cafe without them. Without realizing it, John sits across from him and asks him to watch over a package. Josh refuses, thinking he's being asked to smuggle drugs, but agrees when given an envelope full of money. John thanks him and leaves, saying he'll be in touch. John does not keep in touch, and Josh goes back to England without further incident. A yeat later, Josh reasons that because he never gave John his information and since he's grown a beard that it's unlikely for John to ever find him, so he feels safe enough to spend the money on a new flat.</w:t>
       </w:r>
     </w:p>
     <w:p>
@@ -384,27 +375,7 @@
           <w:szCs w:val="32"/>
           <w:bdr w:val="none" w:sz="0" w:space="0" w:color="auto" w:frame="1"/>
         </w:rPr>
-        <w:t xml:space="preserve">Enter the coffin: 11:20 - 13:58 Josh is cutting fruit in his kitchen when the doorbell is rung by </w:t>
-      </w:r>
-      <w:proofErr w:type="spellStart"/>
-      <w:r>
-        <w:rPr>
-          <w:rFonts w:asciiTheme="minorHAnsi" w:hAnsiTheme="minorHAnsi" w:cstheme="minorHAnsi"/>
-          <w:sz w:val="32"/>
-          <w:szCs w:val="32"/>
-          <w:bdr w:val="none" w:sz="0" w:space="0" w:color="auto" w:frame="1"/>
-        </w:rPr>
-        <w:t>Breekon</w:t>
-      </w:r>
-      <w:proofErr w:type="spellEnd"/>
-      <w:r>
-        <w:rPr>
-          <w:rFonts w:asciiTheme="minorHAnsi" w:hAnsiTheme="minorHAnsi" w:cstheme="minorHAnsi"/>
-          <w:sz w:val="32"/>
-          <w:szCs w:val="32"/>
-          <w:bdr w:val="none" w:sz="0" w:space="0" w:color="auto" w:frame="1"/>
-        </w:rPr>
-        <w:t xml:space="preserve"> &amp; Hope, who push past Josh and set a large package in his flat. Josh </w:t>
+        <w:t xml:space="preserve">Enter the coffin: 11:20 - 13:58 Josh is cutting fruit in his kitchen when the doorbell is rung by Breekon &amp; Hope, who </w:t>
       </w:r>
       <w:r>
         <w:rPr>
@@ -414,7 +385,7 @@
           <w:bdr w:val="none" w:sz="0" w:space="0" w:color="auto" w:frame="1"/>
         </w:rPr>
         <w:lastRenderedPageBreak/>
-        <w:t xml:space="preserve">attempts to ask them questions, but he gets no response as they leave. The package has Josh's name and address, but no postmark or return address. He opens the box, revealing the coffin. Set in the lock is the key, and tucked under the chains is a note. Josh sits on the floor, against the </w:t>
+        <w:t xml:space="preserve">push past Josh and set a large package in his flat. Josh attempts to ask them questions, but he gets no response as they leave. The package has Josh's name and address, but no postmark or return address. He opens the box, revealing the coffin. Set in the lock is the key, and tucked under the chains is a note. Josh sits on the floor, against the </w:t>
       </w:r>
       <w:r>
         <w:rPr>
@@ -551,7 +522,17 @@
           <w:szCs w:val="32"/>
           <w:bdr w:val="none" w:sz="0" w:space="0" w:color="auto" w:frame="1"/>
         </w:rPr>
-        <w:t xml:space="preserve"> the lock, he starts to put the key in a block of ice so that the chill wakes him up before he can unlock the coffin.</w:t>
+        <w:t xml:space="preserve"> the </w:t>
+      </w:r>
+      <w:r>
+        <w:rPr>
+          <w:rFonts w:asciiTheme="minorHAnsi" w:hAnsiTheme="minorHAnsi" w:cstheme="minorHAnsi"/>
+          <w:sz w:val="32"/>
+          <w:szCs w:val="32"/>
+          <w:bdr w:val="none" w:sz="0" w:space="0" w:color="auto" w:frame="1"/>
+        </w:rPr>
+        <w:lastRenderedPageBreak/>
+        <w:t>lock, he starts to put the key in a block of ice so that the chill wakes him up before he can unlock the coffin.</w:t>
       </w:r>
     </w:p>
     <w:p>
@@ -576,48 +557,7 @@
           <w:szCs w:val="32"/>
           <w:bdr w:val="none" w:sz="0" w:space="0" w:color="auto" w:frame="1"/>
         </w:rPr>
-        <w:lastRenderedPageBreak/>
-        <w:t xml:space="preserve">The coffin leaves: 23:56 - 26:05 Josh notices that the coffin is silent while it rains, then there's a knock at the door. John and the two delivery men are there, and they look surprised to see him still alive. Josh is so eager to get the coffin out that he just drops the ball of ice on the floor so as to get the key out as quickly as possible. The trio go into the living room without Josh, and Josh doesn't investigate when he hears one of the men screaming. </w:t>
-      </w:r>
-      <w:proofErr w:type="spellStart"/>
-      <w:r>
-        <w:rPr>
-          <w:rFonts w:asciiTheme="minorHAnsi" w:hAnsiTheme="minorHAnsi" w:cstheme="minorHAnsi"/>
-          <w:sz w:val="32"/>
-          <w:szCs w:val="32"/>
-          <w:bdr w:val="none" w:sz="0" w:space="0" w:color="auto" w:frame="1"/>
-        </w:rPr>
-        <w:t>Breekon</w:t>
-      </w:r>
-      <w:proofErr w:type="spellEnd"/>
-      <w:r>
-        <w:rPr>
-          <w:rFonts w:asciiTheme="minorHAnsi" w:hAnsiTheme="minorHAnsi" w:cstheme="minorHAnsi"/>
-          <w:sz w:val="32"/>
-          <w:szCs w:val="32"/>
-          <w:bdr w:val="none" w:sz="0" w:space="0" w:color="auto" w:frame="1"/>
-        </w:rPr>
-        <w:t xml:space="preserve"> &amp; Hope carry the coffin outside with no sign of John. Statement ends •Post statement: 26:05 - 28:48 The archivist, sassy as ever, is doubtful of the claims Josh made, citing drug use and lack of witnesses. However, he does note the existence of </w:t>
-      </w:r>
-      <w:proofErr w:type="spellStart"/>
-      <w:r>
-        <w:rPr>
-          <w:rFonts w:asciiTheme="minorHAnsi" w:hAnsiTheme="minorHAnsi" w:cstheme="minorHAnsi"/>
-          <w:sz w:val="32"/>
-          <w:szCs w:val="32"/>
-          <w:bdr w:val="none" w:sz="0" w:space="0" w:color="auto" w:frame="1"/>
-        </w:rPr>
-        <w:t>Breekon</w:t>
-      </w:r>
-      <w:proofErr w:type="spellEnd"/>
-      <w:r>
-        <w:rPr>
-          <w:rFonts w:asciiTheme="minorHAnsi" w:hAnsiTheme="minorHAnsi" w:cstheme="minorHAnsi"/>
-          <w:sz w:val="32"/>
-          <w:szCs w:val="32"/>
-          <w:bdr w:val="none" w:sz="0" w:space="0" w:color="auto" w:frame="1"/>
-        </w:rPr>
-        <w:t xml:space="preserve"> &amp; Hope, and the fact that while Josh was living in his flat, every other room in the complex was vacant. </w:t>
+        <w:t xml:space="preserve">The coffin leaves: 23:56 - 26:05 Josh notices that the coffin is silent while it rains, then there's a knock at the door. John and the two delivery men are there, and they look surprised to see him still alive. Josh is so eager to get the coffin out that he just drops the ball of ice on the floor so as to get the key out as quickly as possible. The trio go into the living room without Josh, and Josh doesn't investigate when he hears one of the men screaming. Breekon &amp; Hope carry the coffin outside with no sign of John. Statement ends •Post statement: 26:05 - 28:48 The archivist, sassy as ever, is doubtful of the claims Josh made, citing drug use and lack of witnesses. However, he does note the existence of Breekon &amp; Hope, and the fact that while Josh was living in his flat, every other room in the complex was vacant. </w:t>
       </w:r>
     </w:p>
     <w:p>

</xml_diff>